<commit_message>
Studied about modules and __name__ in python
</commit_message>
<xml_diff>
--- a/Day21-30/Day27/Day27.docx
+++ b/Day21-30/Day27/Day27.docx
@@ -74,7 +74,7 @@
                     <pic:cNvPicPr/>
                   </pic:nvPicPr>
                   <pic:blipFill rotWithShape="1">
-                    <a:blip r:embed="rId4"/>
+                    <a:blip r:embed="rId5"/>
                     <a:srcRect t="32651" b="33560"/>
                     <a:stretch>
                       <a:fillRect/>
@@ -171,6 +171,9 @@
       <w:r>
         <w:t>Example:</w:t>
       </w:r>
+      <w:r>
+        <w:t xml:space="preserve"> importing a module.</w:t>
+      </w:r>
     </w:p>
     <w:p>
       <w:pPr>
@@ -193,7 +196,7 @@
                     <pic:cNvPicPr/>
                   </pic:nvPicPr>
                   <pic:blipFill>
-                    <a:blip r:embed="rId5"/>
+                    <a:blip r:embed="rId6"/>
                     <a:stretch>
                       <a:fillRect/>
                     </a:stretch>
@@ -215,7 +218,968 @@
       </w:r>
     </w:p>
     <w:p/>
+    <w:p>
+      <w:r>
+        <w:t>Example: importing specific items</w:t>
+      </w:r>
+    </w:p>
+    <w:p>
+      <w:pPr>
+        <w:jc w:val="center"/>
+      </w:pPr>
+      <w:r>
+        <w:drawing>
+          <wp:inline distT="0" distB="0" distL="0" distR="0" wp14:anchorId="71DD6217" wp14:editId="5508F062">
+            <wp:extent cx="4001058" cy="1933845"/>
+            <wp:effectExtent l="0" t="0" r="0" b="9525"/>
+            <wp:docPr id="1735423759" name="Picture 1"/>
+            <wp:cNvGraphicFramePr>
+              <a:graphicFrameLocks xmlns:a="http://schemas.openxmlformats.org/drawingml/2006/main" noChangeAspect="1"/>
+            </wp:cNvGraphicFramePr>
+            <a:graphic xmlns:a="http://schemas.openxmlformats.org/drawingml/2006/main">
+              <a:graphicData uri="http://schemas.openxmlformats.org/drawingml/2006/picture">
+                <pic:pic xmlns:pic="http://schemas.openxmlformats.org/drawingml/2006/picture">
+                  <pic:nvPicPr>
+                    <pic:cNvPr id="1735423759" name=""/>
+                    <pic:cNvPicPr/>
+                  </pic:nvPicPr>
+                  <pic:blipFill>
+                    <a:blip r:embed="rId7"/>
+                    <a:stretch>
+                      <a:fillRect/>
+                    </a:stretch>
+                  </pic:blipFill>
+                  <pic:spPr>
+                    <a:xfrm>
+                      <a:off x="0" y="0"/>
+                      <a:ext cx="4001058" cy="1933845"/>
+                    </a:xfrm>
+                    <a:prstGeom prst="rect">
+                      <a:avLst/>
+                    </a:prstGeom>
+                  </pic:spPr>
+                </pic:pic>
+              </a:graphicData>
+            </a:graphic>
+          </wp:inline>
+        </w:drawing>
+      </w:r>
+    </w:p>
+    <w:p>
+      <w:r>
+        <w:br w:type="page"/>
+      </w:r>
+    </w:p>
+    <w:p>
+      <w:r>
+        <w:lastRenderedPageBreak/>
+        <w:t xml:space="preserve">Example: </w:t>
+      </w:r>
+      <w:r>
+        <w:t>Import Everything (Not Recommended)</w:t>
+      </w:r>
+    </w:p>
+    <w:p>
+      <w:pPr>
+        <w:jc w:val="center"/>
+      </w:pPr>
+      <w:r>
+        <w:drawing>
+          <wp:inline distT="0" distB="0" distL="0" distR="0" wp14:anchorId="1DFF460B" wp14:editId="652EDCC0">
+            <wp:extent cx="2829320" cy="543001"/>
+            <wp:effectExtent l="0" t="0" r="0" b="9525"/>
+            <wp:docPr id="1310976656" name="Picture 1"/>
+            <wp:cNvGraphicFramePr>
+              <a:graphicFrameLocks xmlns:a="http://schemas.openxmlformats.org/drawingml/2006/main" noChangeAspect="1"/>
+            </wp:cNvGraphicFramePr>
+            <a:graphic xmlns:a="http://schemas.openxmlformats.org/drawingml/2006/main">
+              <a:graphicData uri="http://schemas.openxmlformats.org/drawingml/2006/picture">
+                <pic:pic xmlns:pic="http://schemas.openxmlformats.org/drawingml/2006/picture">
+                  <pic:nvPicPr>
+                    <pic:cNvPr id="1310976656" name=""/>
+                    <pic:cNvPicPr/>
+                  </pic:nvPicPr>
+                  <pic:blipFill>
+                    <a:blip r:embed="rId8"/>
+                    <a:stretch>
+                      <a:fillRect/>
+                    </a:stretch>
+                  </pic:blipFill>
+                  <pic:spPr>
+                    <a:xfrm>
+                      <a:off x="0" y="0"/>
+                      <a:ext cx="2829320" cy="543001"/>
+                    </a:xfrm>
+                    <a:prstGeom prst="rect">
+                      <a:avLst/>
+                    </a:prstGeom>
+                  </pic:spPr>
+                </pic:pic>
+              </a:graphicData>
+            </a:graphic>
+          </wp:inline>
+        </w:drawing>
+      </w:r>
+    </w:p>
+    <w:p>
+      <w:r>
+        <w:t>Example: importing with alias</w:t>
+      </w:r>
+    </w:p>
+    <w:p>
+      <w:pPr>
+        <w:jc w:val="center"/>
+      </w:pPr>
+      <w:r>
+        <w:drawing>
+          <wp:inline distT="0" distB="0" distL="0" distR="0" wp14:anchorId="6FFBBB68" wp14:editId="27517AB8">
+            <wp:extent cx="3982006" cy="1505160"/>
+            <wp:effectExtent l="0" t="0" r="0" b="0"/>
+            <wp:docPr id="1222623120" name="Picture 1"/>
+            <wp:cNvGraphicFramePr>
+              <a:graphicFrameLocks xmlns:a="http://schemas.openxmlformats.org/drawingml/2006/main" noChangeAspect="1"/>
+            </wp:cNvGraphicFramePr>
+            <a:graphic xmlns:a="http://schemas.openxmlformats.org/drawingml/2006/main">
+              <a:graphicData uri="http://schemas.openxmlformats.org/drawingml/2006/picture">
+                <pic:pic xmlns:pic="http://schemas.openxmlformats.org/drawingml/2006/picture">
+                  <pic:nvPicPr>
+                    <pic:cNvPr id="1222623120" name=""/>
+                    <pic:cNvPicPr/>
+                  </pic:nvPicPr>
+                  <pic:blipFill>
+                    <a:blip r:embed="rId9"/>
+                    <a:stretch>
+                      <a:fillRect/>
+                    </a:stretch>
+                  </pic:blipFill>
+                  <pic:spPr>
+                    <a:xfrm>
+                      <a:off x="0" y="0"/>
+                      <a:ext cx="3982006" cy="1505160"/>
+                    </a:xfrm>
+                    <a:prstGeom prst="rect">
+                      <a:avLst/>
+                    </a:prstGeom>
+                  </pic:spPr>
+                </pic:pic>
+              </a:graphicData>
+            </a:graphic>
+          </wp:inline>
+        </w:drawing>
+      </w:r>
+    </w:p>
+    <w:p>
+      <w:r>
+        <w:t>Example: using ‘dir’ to know the function inside the module.</w:t>
+      </w:r>
+    </w:p>
+    <w:p>
+      <w:pPr>
+        <w:jc w:val="center"/>
+      </w:pPr>
+      <w:r>
+        <w:drawing>
+          <wp:inline distT="0" distB="0" distL="0" distR="0" wp14:anchorId="2C9D305B" wp14:editId="66E8ADBB">
+            <wp:extent cx="5731510" cy="935990"/>
+            <wp:effectExtent l="0" t="0" r="2540" b="0"/>
+            <wp:docPr id="1296377278" name="Picture 1"/>
+            <wp:cNvGraphicFramePr>
+              <a:graphicFrameLocks xmlns:a="http://schemas.openxmlformats.org/drawingml/2006/main" noChangeAspect="1"/>
+            </wp:cNvGraphicFramePr>
+            <a:graphic xmlns:a="http://schemas.openxmlformats.org/drawingml/2006/main">
+              <a:graphicData uri="http://schemas.openxmlformats.org/drawingml/2006/picture">
+                <pic:pic xmlns:pic="http://schemas.openxmlformats.org/drawingml/2006/picture">
+                  <pic:nvPicPr>
+                    <pic:cNvPr id="1296377278" name=""/>
+                    <pic:cNvPicPr/>
+                  </pic:nvPicPr>
+                  <pic:blipFill>
+                    <a:blip r:embed="rId10"/>
+                    <a:stretch>
+                      <a:fillRect/>
+                    </a:stretch>
+                  </pic:blipFill>
+                  <pic:spPr>
+                    <a:xfrm>
+                      <a:off x="0" y="0"/>
+                      <a:ext cx="5731510" cy="935990"/>
+                    </a:xfrm>
+                    <a:prstGeom prst="rect">
+                      <a:avLst/>
+                    </a:prstGeom>
+                  </pic:spPr>
+                </pic:pic>
+              </a:graphicData>
+            </a:graphic>
+          </wp:inline>
+        </w:drawing>
+      </w:r>
+    </w:p>
+    <w:p>
+      <w:r>
+        <w:t>Example: importing your own file(modules)</w:t>
+      </w:r>
+    </w:p>
+    <w:p>
+      <w:r>
+        <w:t>A.py:</w:t>
+      </w:r>
+    </w:p>
+    <w:p>
+      <w:pPr>
+        <w:jc w:val="center"/>
+      </w:pPr>
+      <w:r>
+        <w:drawing>
+          <wp:inline distT="0" distB="0" distL="0" distR="0" wp14:anchorId="232BE7A6" wp14:editId="666291A9">
+            <wp:extent cx="3096057" cy="1019317"/>
+            <wp:effectExtent l="0" t="0" r="9525" b="9525"/>
+            <wp:docPr id="1799418038" name="Picture 1"/>
+            <wp:cNvGraphicFramePr>
+              <a:graphicFrameLocks xmlns:a="http://schemas.openxmlformats.org/drawingml/2006/main" noChangeAspect="1"/>
+            </wp:cNvGraphicFramePr>
+            <a:graphic xmlns:a="http://schemas.openxmlformats.org/drawingml/2006/main">
+              <a:graphicData uri="http://schemas.openxmlformats.org/drawingml/2006/picture">
+                <pic:pic xmlns:pic="http://schemas.openxmlformats.org/drawingml/2006/picture">
+                  <pic:nvPicPr>
+                    <pic:cNvPr id="1799418038" name=""/>
+                    <pic:cNvPicPr/>
+                  </pic:nvPicPr>
+                  <pic:blipFill>
+                    <a:blip r:embed="rId11"/>
+                    <a:stretch>
+                      <a:fillRect/>
+                    </a:stretch>
+                  </pic:blipFill>
+                  <pic:spPr>
+                    <a:xfrm>
+                      <a:off x="0" y="0"/>
+                      <a:ext cx="3096057" cy="1019317"/>
+                    </a:xfrm>
+                    <a:prstGeom prst="rect">
+                      <a:avLst/>
+                    </a:prstGeom>
+                  </pic:spPr>
+                </pic:pic>
+              </a:graphicData>
+            </a:graphic>
+          </wp:inline>
+        </w:drawing>
+      </w:r>
+    </w:p>
+    <w:p>
+      <w:r>
+        <w:t>B.py:</w:t>
+      </w:r>
+    </w:p>
+    <w:p>
+      <w:pPr>
+        <w:jc w:val="center"/>
+      </w:pPr>
+      <w:r>
+        <w:drawing>
+          <wp:inline distT="0" distB="0" distL="0" distR="0" wp14:anchorId="06119DD4" wp14:editId="6CE07700">
+            <wp:extent cx="3924848" cy="1743318"/>
+            <wp:effectExtent l="0" t="0" r="0" b="9525"/>
+            <wp:docPr id="570399915" name="Picture 1"/>
+            <wp:cNvGraphicFramePr>
+              <a:graphicFrameLocks xmlns:a="http://schemas.openxmlformats.org/drawingml/2006/main" noChangeAspect="1"/>
+            </wp:cNvGraphicFramePr>
+            <a:graphic xmlns:a="http://schemas.openxmlformats.org/drawingml/2006/main">
+              <a:graphicData uri="http://schemas.openxmlformats.org/drawingml/2006/picture">
+                <pic:pic xmlns:pic="http://schemas.openxmlformats.org/drawingml/2006/picture">
+                  <pic:nvPicPr>
+                    <pic:cNvPr id="570399915" name=""/>
+                    <pic:cNvPicPr/>
+                  </pic:nvPicPr>
+                  <pic:blipFill>
+                    <a:blip r:embed="rId12"/>
+                    <a:stretch>
+                      <a:fillRect/>
+                    </a:stretch>
+                  </pic:blipFill>
+                  <pic:spPr>
+                    <a:xfrm>
+                      <a:off x="0" y="0"/>
+                      <a:ext cx="3924848" cy="1743318"/>
+                    </a:xfrm>
+                    <a:prstGeom prst="rect">
+                      <a:avLst/>
+                    </a:prstGeom>
+                  </pic:spPr>
+                </pic:pic>
+              </a:graphicData>
+            </a:graphic>
+          </wp:inline>
+        </w:drawing>
+      </w:r>
+    </w:p>
+    <w:p>
+      <w:r>
+        <w:br w:type="page"/>
+      </w:r>
+    </w:p>
+    <w:p>
+      <w:pPr>
+        <w:rPr>
+          <w:b/>
+          <w:bCs/>
+        </w:rPr>
+      </w:pPr>
+      <w:r>
+        <w:rPr>
+          <w:b/>
+          <w:bCs/>
+        </w:rPr>
+        <w:lastRenderedPageBreak/>
+        <w:t>How Python Finds a Module (Import Search Path)</w:t>
+      </w:r>
+    </w:p>
+    <w:p>
+      <w:r>
+        <w:t>Python searches in this order:</w:t>
+      </w:r>
+    </w:p>
+    <w:p>
+      <w:pPr>
+        <w:pStyle w:val="ListParagraph"/>
+        <w:numPr>
+          <w:ilvl w:val="0"/>
+          <w:numId w:val="2"/>
+        </w:numPr>
+      </w:pPr>
+      <w:r>
+        <w:t>Current directory</w:t>
+      </w:r>
+    </w:p>
+    <w:p>
+      <w:pPr>
+        <w:pStyle w:val="ListParagraph"/>
+        <w:numPr>
+          <w:ilvl w:val="0"/>
+          <w:numId w:val="2"/>
+        </w:numPr>
+      </w:pPr>
+      <w:r>
+        <w:t>Built-in modules</w:t>
+      </w:r>
+    </w:p>
+    <w:p>
+      <w:pPr>
+        <w:pStyle w:val="ListParagraph"/>
+        <w:numPr>
+          <w:ilvl w:val="0"/>
+          <w:numId w:val="2"/>
+        </w:numPr>
+      </w:pPr>
+      <w:r>
+        <w:t>Installed packages</w:t>
+      </w:r>
+    </w:p>
+    <w:p>
+      <w:pPr>
+        <w:pStyle w:val="ListParagraph"/>
+        <w:numPr>
+          <w:ilvl w:val="0"/>
+          <w:numId w:val="2"/>
+        </w:numPr>
+      </w:pPr>
+      <w:r>
+        <w:t>Paths in sys.path</w:t>
+      </w:r>
+    </w:p>
     <w:p/>
+    <w:p>
+      <w:pPr>
+        <w:rPr>
+          <w:b/>
+          <w:bCs/>
+          <w:sz w:val="28"/>
+          <w:szCs w:val="28"/>
+          <w:u w:val="single"/>
+        </w:rPr>
+      </w:pPr>
+      <w:r>
+        <w:rPr>
+          <w:b/>
+          <w:bCs/>
+          <w:sz w:val="28"/>
+          <w:szCs w:val="28"/>
+          <w:u w:val="single"/>
+        </w:rPr>
+        <w:t>if __name__ == "__main__" in Python</w:t>
+      </w:r>
+      <w:r>
+        <w:rPr>
+          <w:b/>
+          <w:bCs/>
+          <w:sz w:val="28"/>
+          <w:szCs w:val="28"/>
+          <w:u w:val="single"/>
+        </w:rPr>
+        <w:t>:</w:t>
+      </w:r>
+    </w:p>
+    <w:p>
+      <w:pPr>
+        <w:rPr>
+          <w:b/>
+          <w:bCs/>
+        </w:rPr>
+      </w:pPr>
+      <w:r>
+        <w:rPr>
+          <w:b/>
+          <w:bCs/>
+        </w:rPr>
+        <w:t>What Is __name__?</w:t>
+      </w:r>
+    </w:p>
+    <w:p>
+      <w:pPr>
+        <w:pStyle w:val="ListParagraph"/>
+        <w:numPr>
+          <w:ilvl w:val="0"/>
+          <w:numId w:val="4"/>
+        </w:numPr>
+      </w:pPr>
+      <w:r>
+        <w:t>__name__ is a special built-in variable in Python</w:t>
+      </w:r>
+    </w:p>
+    <w:p>
+      <w:pPr>
+        <w:pStyle w:val="ListParagraph"/>
+        <w:numPr>
+          <w:ilvl w:val="0"/>
+          <w:numId w:val="4"/>
+        </w:numPr>
+      </w:pPr>
+      <w:r>
+        <w:t>It tells how the Python file is being executed</w:t>
+      </w:r>
+    </w:p>
+    <w:p>
+      <w:pPr>
+        <w:rPr>
+          <w:b/>
+          <w:bCs/>
+        </w:rPr>
+      </w:pPr>
+      <w:r>
+        <w:rPr>
+          <w:b/>
+          <w:bCs/>
+        </w:rPr>
+        <w:t>Key Values of __name__:</w:t>
+      </w:r>
+    </w:p>
+    <w:tbl>
+      <w:tblPr>
+        <w:tblW w:w="0" w:type="auto"/>
+        <w:jc w:val="center"/>
+        <w:tblCellSpacing w:w="15" w:type="dxa"/>
+        <w:tblBorders>
+          <w:top w:val="single" w:sz="4" w:space="0" w:color="auto"/>
+          <w:left w:val="single" w:sz="4" w:space="0" w:color="auto"/>
+          <w:bottom w:val="single" w:sz="4" w:space="0" w:color="auto"/>
+          <w:right w:val="single" w:sz="4" w:space="0" w:color="auto"/>
+          <w:insideH w:val="single" w:sz="4" w:space="0" w:color="auto"/>
+          <w:insideV w:val="single" w:sz="4" w:space="0" w:color="auto"/>
+        </w:tblBorders>
+        <w:tblCellMar>
+          <w:top w:w="15" w:type="dxa"/>
+          <w:left w:w="15" w:type="dxa"/>
+          <w:bottom w:w="15" w:type="dxa"/>
+          <w:right w:w="15" w:type="dxa"/>
+        </w:tblCellMar>
+        <w:tblLook w:val="04A0" w:firstRow="1" w:lastRow="0" w:firstColumn="1" w:lastColumn="0" w:noHBand="0" w:noVBand="1"/>
+      </w:tblPr>
+      <w:tblGrid>
+        <w:gridCol w:w="2060"/>
+        <w:gridCol w:w="2512"/>
+      </w:tblGrid>
+      <w:tr>
+        <w:trPr>
+          <w:tblHeader/>
+          <w:tblCellSpacing w:w="15" w:type="dxa"/>
+          <w:jc w:val="center"/>
+        </w:trPr>
+        <w:tc>
+          <w:tcPr>
+            <w:tcW w:w="0" w:type="auto"/>
+            <w:vAlign w:val="center"/>
+            <w:hideMark/>
+          </w:tcPr>
+          <w:p>
+            <w:pPr>
+              <w:rPr>
+                <w:b/>
+                <w:bCs/>
+              </w:rPr>
+            </w:pPr>
+            <w:r>
+              <w:rPr>
+                <w:b/>
+                <w:bCs/>
+              </w:rPr>
+              <w:t>How file is run</w:t>
+            </w:r>
+          </w:p>
+        </w:tc>
+        <w:tc>
+          <w:tcPr>
+            <w:tcW w:w="0" w:type="auto"/>
+            <w:vAlign w:val="center"/>
+            <w:hideMark/>
+          </w:tcPr>
+          <w:p>
+            <w:pPr>
+              <w:rPr>
+                <w:b/>
+                <w:bCs/>
+              </w:rPr>
+            </w:pPr>
+            <w:r>
+              <w:rPr>
+                <w:b/>
+                <w:bCs/>
+              </w:rPr>
+              <w:t>__name__ value</w:t>
+            </w:r>
+          </w:p>
+        </w:tc>
+      </w:tr>
+      <w:tr>
+        <w:trPr>
+          <w:tblCellSpacing w:w="15" w:type="dxa"/>
+          <w:jc w:val="center"/>
+        </w:trPr>
+        <w:tc>
+          <w:tcPr>
+            <w:tcW w:w="0" w:type="auto"/>
+            <w:vAlign w:val="center"/>
+            <w:hideMark/>
+          </w:tcPr>
+          <w:p>
+            <w:r>
+              <w:t>Directly executed</w:t>
+            </w:r>
+          </w:p>
+        </w:tc>
+        <w:tc>
+          <w:tcPr>
+            <w:tcW w:w="0" w:type="auto"/>
+            <w:vAlign w:val="center"/>
+            <w:hideMark/>
+          </w:tcPr>
+          <w:p>
+            <w:r>
+              <w:t>"__main__"</w:t>
+            </w:r>
+          </w:p>
+        </w:tc>
+      </w:tr>
+      <w:tr>
+        <w:trPr>
+          <w:tblCellSpacing w:w="15" w:type="dxa"/>
+          <w:jc w:val="center"/>
+        </w:trPr>
+        <w:tc>
+          <w:tcPr>
+            <w:tcW w:w="0" w:type="auto"/>
+            <w:vAlign w:val="center"/>
+            <w:hideMark/>
+          </w:tcPr>
+          <w:p>
+            <w:r>
+              <w:t>Imported as a module</w:t>
+            </w:r>
+          </w:p>
+        </w:tc>
+        <w:tc>
+          <w:tcPr>
+            <w:tcW w:w="0" w:type="auto"/>
+            <w:vAlign w:val="center"/>
+            <w:hideMark/>
+          </w:tcPr>
+          <w:p>
+            <w:r>
+              <w:t>Module name (e.g., "utils")</w:t>
+            </w:r>
+          </w:p>
+        </w:tc>
+      </w:tr>
+    </w:tbl>
+    <w:p/>
+    <w:p>
+      <w:pPr>
+        <w:rPr>
+          <w:b/>
+          <w:bCs/>
+        </w:rPr>
+      </w:pPr>
+      <w:r>
+        <w:rPr>
+          <w:b/>
+          <w:bCs/>
+        </w:rPr>
+        <w:t>Why Use if __name__ == "__main__"?</w:t>
+      </w:r>
+    </w:p>
+    <w:p>
+      <w:pPr>
+        <w:pStyle w:val="ListParagraph"/>
+        <w:numPr>
+          <w:ilvl w:val="0"/>
+          <w:numId w:val="6"/>
+        </w:numPr>
+      </w:pPr>
+      <w:r>
+        <w:t>To control code execution</w:t>
+      </w:r>
+    </w:p>
+    <w:p>
+      <w:pPr>
+        <w:pStyle w:val="ListParagraph"/>
+        <w:numPr>
+          <w:ilvl w:val="0"/>
+          <w:numId w:val="6"/>
+        </w:numPr>
+      </w:pPr>
+      <w:r>
+        <w:t>Code inside this block runs only when file is executed directly</w:t>
+      </w:r>
+    </w:p>
+    <w:p>
+      <w:pPr>
+        <w:pStyle w:val="ListParagraph"/>
+        <w:numPr>
+          <w:ilvl w:val="0"/>
+          <w:numId w:val="6"/>
+        </w:numPr>
+      </w:pPr>
+      <w:r>
+        <w:t>Prevents code from running when file is imported</w:t>
+      </w:r>
+    </w:p>
+    <w:p/>
+    <w:p>
+      <w:r>
+        <w:t>Let’s us first understand the issue without it:</w:t>
+      </w:r>
+    </w:p>
+    <w:p>
+      <w:r>
+        <w:t>Aditya.py:</w:t>
+      </w:r>
+    </w:p>
+    <w:p>
+      <w:pPr>
+        <w:jc w:val="center"/>
+      </w:pPr>
+      <w:r>
+        <w:drawing>
+          <wp:inline distT="0" distB="0" distL="0" distR="0" wp14:anchorId="344523A9" wp14:editId="5B75DE8A">
+            <wp:extent cx="4324954" cy="1981477"/>
+            <wp:effectExtent l="0" t="0" r="0" b="0"/>
+            <wp:docPr id="2103679418" name="Picture 1"/>
+            <wp:cNvGraphicFramePr>
+              <a:graphicFrameLocks xmlns:a="http://schemas.openxmlformats.org/drawingml/2006/main" noChangeAspect="1"/>
+            </wp:cNvGraphicFramePr>
+            <a:graphic xmlns:a="http://schemas.openxmlformats.org/drawingml/2006/main">
+              <a:graphicData uri="http://schemas.openxmlformats.org/drawingml/2006/picture">
+                <pic:pic xmlns:pic="http://schemas.openxmlformats.org/drawingml/2006/picture">
+                  <pic:nvPicPr>
+                    <pic:cNvPr id="2103679418" name=""/>
+                    <pic:cNvPicPr/>
+                  </pic:nvPicPr>
+                  <pic:blipFill>
+                    <a:blip r:embed="rId13"/>
+                    <a:stretch>
+                      <a:fillRect/>
+                    </a:stretch>
+                  </pic:blipFill>
+                  <pic:spPr>
+                    <a:xfrm>
+                      <a:off x="0" y="0"/>
+                      <a:ext cx="4324954" cy="1981477"/>
+                    </a:xfrm>
+                    <a:prstGeom prst="rect">
+                      <a:avLst/>
+                    </a:prstGeom>
+                  </pic:spPr>
+                </pic:pic>
+              </a:graphicData>
+            </a:graphic>
+          </wp:inline>
+        </w:drawing>
+      </w:r>
+    </w:p>
+    <w:p/>
+    <w:p/>
+    <w:p>
+      <w:r>
+        <w:lastRenderedPageBreak/>
+        <w:t>Main2.py:</w:t>
+      </w:r>
+    </w:p>
+    <w:p>
+      <w:pPr>
+        <w:jc w:val="center"/>
+      </w:pPr>
+      <w:r>
+        <w:drawing>
+          <wp:inline distT="0" distB="0" distL="0" distR="0" wp14:anchorId="0AA523D8" wp14:editId="7C5CD1DC">
+            <wp:extent cx="4553585" cy="2191056"/>
+            <wp:effectExtent l="0" t="0" r="0" b="0"/>
+            <wp:docPr id="456592799" name="Picture 1"/>
+            <wp:cNvGraphicFramePr>
+              <a:graphicFrameLocks xmlns:a="http://schemas.openxmlformats.org/drawingml/2006/main" noChangeAspect="1"/>
+            </wp:cNvGraphicFramePr>
+            <a:graphic xmlns:a="http://schemas.openxmlformats.org/drawingml/2006/main">
+              <a:graphicData uri="http://schemas.openxmlformats.org/drawingml/2006/picture">
+                <pic:pic xmlns:pic="http://schemas.openxmlformats.org/drawingml/2006/picture">
+                  <pic:nvPicPr>
+                    <pic:cNvPr id="456592799" name=""/>
+                    <pic:cNvPicPr/>
+                  </pic:nvPicPr>
+                  <pic:blipFill>
+                    <a:blip r:embed="rId14"/>
+                    <a:stretch>
+                      <a:fillRect/>
+                    </a:stretch>
+                  </pic:blipFill>
+                  <pic:spPr>
+                    <a:xfrm>
+                      <a:off x="0" y="0"/>
+                      <a:ext cx="4553585" cy="2191056"/>
+                    </a:xfrm>
+                    <a:prstGeom prst="rect">
+                      <a:avLst/>
+                    </a:prstGeom>
+                  </pic:spPr>
+                </pic:pic>
+              </a:graphicData>
+            </a:graphic>
+          </wp:inline>
+        </w:drawing>
+      </w:r>
+    </w:p>
+    <w:p>
+      <w:pPr>
+        <w:jc w:val="both"/>
+      </w:pPr>
+      <w:r>
+        <w:t>Clearly, when main2.py was run, it printed the output twice, once because of “Aditya.welcome()” and one because “welcome()” was called in Aditya.py.</w:t>
+      </w:r>
+    </w:p>
+    <w:p>
+      <w:pPr>
+        <w:jc w:val="both"/>
+      </w:pPr>
+      <w:r>
+        <w:t xml:space="preserve">What if we commend out </w:t>
+      </w:r>
+      <w:r>
+        <w:t>“Aditya.welcome()”</w:t>
+      </w:r>
+      <w:r>
+        <w:t>? Only once it will print.</w:t>
+      </w:r>
+    </w:p>
+    <w:p>
+      <w:pPr>
+        <w:jc w:val="center"/>
+      </w:pPr>
+      <w:r>
+        <w:drawing>
+          <wp:inline distT="0" distB="0" distL="0" distR="0" wp14:anchorId="6CC90C7D" wp14:editId="77F10E8B">
+            <wp:extent cx="4067743" cy="1686160"/>
+            <wp:effectExtent l="0" t="0" r="9525" b="9525"/>
+            <wp:docPr id="1616967045" name="Picture 1"/>
+            <wp:cNvGraphicFramePr>
+              <a:graphicFrameLocks xmlns:a="http://schemas.openxmlformats.org/drawingml/2006/main" noChangeAspect="1"/>
+            </wp:cNvGraphicFramePr>
+            <a:graphic xmlns:a="http://schemas.openxmlformats.org/drawingml/2006/main">
+              <a:graphicData uri="http://schemas.openxmlformats.org/drawingml/2006/picture">
+                <pic:pic xmlns:pic="http://schemas.openxmlformats.org/drawingml/2006/picture">
+                  <pic:nvPicPr>
+                    <pic:cNvPr id="1616967045" name=""/>
+                    <pic:cNvPicPr/>
+                  </pic:nvPicPr>
+                  <pic:blipFill>
+                    <a:blip r:embed="rId15"/>
+                    <a:stretch>
+                      <a:fillRect/>
+                    </a:stretch>
+                  </pic:blipFill>
+                  <pic:spPr>
+                    <a:xfrm>
+                      <a:off x="0" y="0"/>
+                      <a:ext cx="4067743" cy="1686160"/>
+                    </a:xfrm>
+                    <a:prstGeom prst="rect">
+                      <a:avLst/>
+                    </a:prstGeom>
+                  </pic:spPr>
+                </pic:pic>
+              </a:graphicData>
+            </a:graphic>
+          </wp:inline>
+        </w:drawing>
+      </w:r>
+    </w:p>
+    <w:p>
+      <w:pPr>
+        <w:jc w:val="both"/>
+      </w:pPr>
+      <w:r>
+        <w:t>But, is this the solution? No, it means that every function inside the Aditya.py will get executed if main2.py was run.</w:t>
+      </w:r>
+    </w:p>
+    <w:p>
+      <w:pPr>
+        <w:jc w:val="both"/>
+      </w:pPr>
+      <w:r>
+        <w:t>Solution:</w:t>
+      </w:r>
+    </w:p>
+    <w:p>
+      <w:pPr>
+        <w:jc w:val="center"/>
+      </w:pPr>
+      <w:r>
+        <w:drawing>
+          <wp:inline distT="0" distB="0" distL="0" distR="0" wp14:anchorId="33FC2813" wp14:editId="53DA49C9">
+            <wp:extent cx="3747654" cy="1940624"/>
+            <wp:effectExtent l="0" t="0" r="5715" b="2540"/>
+            <wp:docPr id="639587213" name="Picture 1"/>
+            <wp:cNvGraphicFramePr>
+              <a:graphicFrameLocks xmlns:a="http://schemas.openxmlformats.org/drawingml/2006/main" noChangeAspect="1"/>
+            </wp:cNvGraphicFramePr>
+            <a:graphic xmlns:a="http://schemas.openxmlformats.org/drawingml/2006/main">
+              <a:graphicData uri="http://schemas.openxmlformats.org/drawingml/2006/picture">
+                <pic:pic xmlns:pic="http://schemas.openxmlformats.org/drawingml/2006/picture">
+                  <pic:nvPicPr>
+                    <pic:cNvPr id="639587213" name=""/>
+                    <pic:cNvPicPr/>
+                  </pic:nvPicPr>
+                  <pic:blipFill>
+                    <a:blip r:embed="rId16"/>
+                    <a:stretch>
+                      <a:fillRect/>
+                    </a:stretch>
+                  </pic:blipFill>
+                  <pic:spPr>
+                    <a:xfrm>
+                      <a:off x="0" y="0"/>
+                      <a:ext cx="3757089" cy="1945510"/>
+                    </a:xfrm>
+                    <a:prstGeom prst="rect">
+                      <a:avLst/>
+                    </a:prstGeom>
+                  </pic:spPr>
+                </pic:pic>
+              </a:graphicData>
+            </a:graphic>
+          </wp:inline>
+        </w:drawing>
+      </w:r>
+    </w:p>
+    <w:p>
+      <w:pPr>
+        <w:jc w:val="center"/>
+      </w:pPr>
+      <w:r>
+        <w:lastRenderedPageBreak/>
+        <w:drawing>
+          <wp:inline distT="0" distB="0" distL="0" distR="0" wp14:anchorId="2C29A33C" wp14:editId="5467EE57">
+            <wp:extent cx="4267796" cy="1790950"/>
+            <wp:effectExtent l="0" t="0" r="0" b="0"/>
+            <wp:docPr id="132139007" name="Picture 1"/>
+            <wp:cNvGraphicFramePr>
+              <a:graphicFrameLocks xmlns:a="http://schemas.openxmlformats.org/drawingml/2006/main" noChangeAspect="1"/>
+            </wp:cNvGraphicFramePr>
+            <a:graphic xmlns:a="http://schemas.openxmlformats.org/drawingml/2006/main">
+              <a:graphicData uri="http://schemas.openxmlformats.org/drawingml/2006/picture">
+                <pic:pic xmlns:pic="http://schemas.openxmlformats.org/drawingml/2006/picture">
+                  <pic:nvPicPr>
+                    <pic:cNvPr id="132139007" name=""/>
+                    <pic:cNvPicPr/>
+                  </pic:nvPicPr>
+                  <pic:blipFill>
+                    <a:blip r:embed="rId17"/>
+                    <a:stretch>
+                      <a:fillRect/>
+                    </a:stretch>
+                  </pic:blipFill>
+                  <pic:spPr>
+                    <a:xfrm>
+                      <a:off x="0" y="0"/>
+                      <a:ext cx="4267796" cy="1790950"/>
+                    </a:xfrm>
+                    <a:prstGeom prst="rect">
+                      <a:avLst/>
+                    </a:prstGeom>
+                  </pic:spPr>
+                </pic:pic>
+              </a:graphicData>
+            </a:graphic>
+          </wp:inline>
+        </w:drawing>
+      </w:r>
+    </w:p>
+    <w:p/>
+    <w:p>
+      <w:pPr>
+        <w:rPr>
+          <w:b/>
+          <w:bCs/>
+        </w:rPr>
+      </w:pPr>
+      <w:r>
+        <w:rPr>
+          <w:b/>
+          <w:bCs/>
+        </w:rPr>
+        <w:t>Real-World Use Case</w:t>
+      </w:r>
+    </w:p>
+    <w:p>
+      <w:pPr>
+        <w:pStyle w:val="ListParagraph"/>
+        <w:numPr>
+          <w:ilvl w:val="0"/>
+          <w:numId w:val="8"/>
+        </w:numPr>
+      </w:pPr>
+      <w:r>
+        <w:t>Python scripts often contain functions, classes, and test code</w:t>
+      </w:r>
+    </w:p>
+    <w:p>
+      <w:pPr>
+        <w:pStyle w:val="ListParagraph"/>
+        <w:numPr>
+          <w:ilvl w:val="0"/>
+          <w:numId w:val="8"/>
+        </w:numPr>
+      </w:pPr>
+      <w:r>
+        <w:t>Use if __name__ == "__main__" to run test/demo code only when needed</w:t>
+      </w:r>
+    </w:p>
+    <w:p/>
+    <w:p>
+      <w:pPr>
+        <w:jc w:val="center"/>
+      </w:pPr>
+      <w:r>
+        <w:t>--The End--</w:t>
+      </w:r>
+    </w:p>
     <w:sectPr>
       <w:pgSz w:w="11906" w:h="16838"/>
       <w:pgMar w:top="1440" w:right="1440" w:bottom="1440" w:left="1440" w:header="708" w:footer="708" w:gutter="0"/>
@@ -224,6 +1188,1020 @@
     </w:sectPr>
   </w:body>
 </w:document>
+</file>
+
+<file path=word/numbering.xml><?xml version="1.0" encoding="utf-8"?>
+<w:numbering xmlns:wpc="http://schemas.microsoft.com/office/word/2010/wordprocessingCanvas" xmlns:cx="http://schemas.microsoft.com/office/drawing/2014/chartex" xmlns:cx1="http://schemas.microsoft.com/office/drawing/2015/9/8/chartex" xmlns:cx2="http://schemas.microsoft.com/office/drawing/2015/10/21/chartex" xmlns:cx3="http://schemas.microsoft.com/office/drawing/2016/5/9/chartex" xmlns:cx4="http://schemas.microsoft.com/office/drawing/2016/5/10/chartex" xmlns:cx5="http://schemas.microsoft.com/office/drawing/2016/5/11/chartex" xmlns:cx6="http://schemas.microsoft.com/office/drawing/2016/5/12/chartex" xmlns:cx7="http://schemas.microsoft.com/office/drawing/2016/5/13/chartex" xmlns:cx8="http://schemas.microsoft.com/office/drawing/2016/5/14/chartex" xmlns:mc="http://schemas.openxmlformats.org/markup-compatibility/2006" xmlns:aink="http://schemas.microsoft.com/office/drawing/2016/ink" xmlns:am3d="http://schemas.microsoft.com/office/drawing/2017/model3d" xmlns:o="urn:schemas-microsoft-com:office:office" xmlns:oel="http://schemas.microsoft.com/office/2019/extlst" xmlns:r="http://schemas.openxmlformats.org/officeDocument/2006/relationships" xmlns:m="http://schemas.openxmlformats.org/officeDocument/2006/math" xmlns:v="urn:schemas-microsoft-com:vml" xmlns:wp14="http://schemas.microsoft.com/office/word/2010/wordprocessingDrawing" xmlns:wp="http://schemas.openxmlformats.org/drawingml/2006/wordprocessingDrawing" xmlns:w10="urn:schemas-microsoft-com:office:word" xmlns:w="http://schemas.openxmlformats.org/wordprocessingml/2006/main" xmlns:w14="http://schemas.microsoft.com/office/word/2010/wordml" xmlns:w15="http://schemas.microsoft.com/office/word/2012/wordml" xmlns:w16cex="http://schemas.microsoft.com/office/word/2018/wordml/cex" xmlns:w16cid="http://schemas.microsoft.com/office/word/2016/wordml/cid" xmlns:w16="http://schemas.microsoft.com/office/word/2018/wordml" xmlns:w16du="http://schemas.microsoft.com/office/word/2023/wordml/word16du" xmlns:w16sdtdh="http://schemas.microsoft.com/office/word/2020/wordml/sdtdatahash" xmlns:w16sdtfl="http://schemas.microsoft.com/office/word/2024/wordml/sdtformatlock" xmlns:w16se="http://schemas.microsoft.com/office/word/2015/wordml/symex" xmlns:wpg="http://schemas.microsoft.com/office/word/2010/wordprocessingGroup" xmlns:wpi="http://schemas.microsoft.com/office/word/2010/wordprocessingInk" xmlns:wne="http://schemas.microsoft.com/office/word/2006/wordml" xmlns:wps="http://schemas.microsoft.com/office/word/2010/wordprocessingShape" mc:Ignorable="w14 w15 w16se w16cid w16 w16cex w16sdtdh w16sdtfl w16du wp14">
+  <w:abstractNum w:abstractNumId="0" w15:restartNumberingAfterBreak="0">
+    <w:nsid w:val="14733319"/>
+    <w:multiLevelType w:val="multilevel"/>
+    <w:tmpl w:val="0306407E"/>
+    <w:lvl w:ilvl="0">
+      <w:start w:val="1"/>
+      <w:numFmt w:val="bullet"/>
+      <w:lvlText w:val=""/>
+      <w:lvlJc w:val="left"/>
+      <w:pPr>
+        <w:tabs>
+          <w:tab w:val="num" w:pos="720"/>
+        </w:tabs>
+        <w:ind w:left="720" w:hanging="360"/>
+      </w:pPr>
+      <w:rPr>
+        <w:rFonts w:ascii="Symbol" w:hAnsi="Symbol" w:hint="default"/>
+        <w:sz w:val="20"/>
+      </w:rPr>
+    </w:lvl>
+    <w:lvl w:ilvl="1" w:tentative="1">
+      <w:start w:val="1"/>
+      <w:numFmt w:val="bullet"/>
+      <w:lvlText w:val="o"/>
+      <w:lvlJc w:val="left"/>
+      <w:pPr>
+        <w:tabs>
+          <w:tab w:val="num" w:pos="1440"/>
+        </w:tabs>
+        <w:ind w:left="1440" w:hanging="360"/>
+      </w:pPr>
+      <w:rPr>
+        <w:rFonts w:ascii="Courier New" w:hAnsi="Courier New" w:hint="default"/>
+        <w:sz w:val="20"/>
+      </w:rPr>
+    </w:lvl>
+    <w:lvl w:ilvl="2" w:tentative="1">
+      <w:start w:val="1"/>
+      <w:numFmt w:val="bullet"/>
+      <w:lvlText w:val=""/>
+      <w:lvlJc w:val="left"/>
+      <w:pPr>
+        <w:tabs>
+          <w:tab w:val="num" w:pos="2160"/>
+        </w:tabs>
+        <w:ind w:left="2160" w:hanging="360"/>
+      </w:pPr>
+      <w:rPr>
+        <w:rFonts w:ascii="Wingdings" w:hAnsi="Wingdings" w:hint="default"/>
+        <w:sz w:val="20"/>
+      </w:rPr>
+    </w:lvl>
+    <w:lvl w:ilvl="3" w:tentative="1">
+      <w:start w:val="1"/>
+      <w:numFmt w:val="bullet"/>
+      <w:lvlText w:val=""/>
+      <w:lvlJc w:val="left"/>
+      <w:pPr>
+        <w:tabs>
+          <w:tab w:val="num" w:pos="2880"/>
+        </w:tabs>
+        <w:ind w:left="2880" w:hanging="360"/>
+      </w:pPr>
+      <w:rPr>
+        <w:rFonts w:ascii="Wingdings" w:hAnsi="Wingdings" w:hint="default"/>
+        <w:sz w:val="20"/>
+      </w:rPr>
+    </w:lvl>
+    <w:lvl w:ilvl="4" w:tentative="1">
+      <w:start w:val="1"/>
+      <w:numFmt w:val="bullet"/>
+      <w:lvlText w:val=""/>
+      <w:lvlJc w:val="left"/>
+      <w:pPr>
+        <w:tabs>
+          <w:tab w:val="num" w:pos="3600"/>
+        </w:tabs>
+        <w:ind w:left="3600" w:hanging="360"/>
+      </w:pPr>
+      <w:rPr>
+        <w:rFonts w:ascii="Wingdings" w:hAnsi="Wingdings" w:hint="default"/>
+        <w:sz w:val="20"/>
+      </w:rPr>
+    </w:lvl>
+    <w:lvl w:ilvl="5" w:tentative="1">
+      <w:start w:val="1"/>
+      <w:numFmt w:val="bullet"/>
+      <w:lvlText w:val=""/>
+      <w:lvlJc w:val="left"/>
+      <w:pPr>
+        <w:tabs>
+          <w:tab w:val="num" w:pos="4320"/>
+        </w:tabs>
+        <w:ind w:left="4320" w:hanging="360"/>
+      </w:pPr>
+      <w:rPr>
+        <w:rFonts w:ascii="Wingdings" w:hAnsi="Wingdings" w:hint="default"/>
+        <w:sz w:val="20"/>
+      </w:rPr>
+    </w:lvl>
+    <w:lvl w:ilvl="6" w:tentative="1">
+      <w:start w:val="1"/>
+      <w:numFmt w:val="bullet"/>
+      <w:lvlText w:val=""/>
+      <w:lvlJc w:val="left"/>
+      <w:pPr>
+        <w:tabs>
+          <w:tab w:val="num" w:pos="5040"/>
+        </w:tabs>
+        <w:ind w:left="5040" w:hanging="360"/>
+      </w:pPr>
+      <w:rPr>
+        <w:rFonts w:ascii="Wingdings" w:hAnsi="Wingdings" w:hint="default"/>
+        <w:sz w:val="20"/>
+      </w:rPr>
+    </w:lvl>
+    <w:lvl w:ilvl="7" w:tentative="1">
+      <w:start w:val="1"/>
+      <w:numFmt w:val="bullet"/>
+      <w:lvlText w:val=""/>
+      <w:lvlJc w:val="left"/>
+      <w:pPr>
+        <w:tabs>
+          <w:tab w:val="num" w:pos="5760"/>
+        </w:tabs>
+        <w:ind w:left="5760" w:hanging="360"/>
+      </w:pPr>
+      <w:rPr>
+        <w:rFonts w:ascii="Wingdings" w:hAnsi="Wingdings" w:hint="default"/>
+        <w:sz w:val="20"/>
+      </w:rPr>
+    </w:lvl>
+    <w:lvl w:ilvl="8" w:tentative="1">
+      <w:start w:val="1"/>
+      <w:numFmt w:val="bullet"/>
+      <w:lvlText w:val=""/>
+      <w:lvlJc w:val="left"/>
+      <w:pPr>
+        <w:tabs>
+          <w:tab w:val="num" w:pos="6480"/>
+        </w:tabs>
+        <w:ind w:left="6480" w:hanging="360"/>
+      </w:pPr>
+      <w:rPr>
+        <w:rFonts w:ascii="Wingdings" w:hAnsi="Wingdings" w:hint="default"/>
+        <w:sz w:val="20"/>
+      </w:rPr>
+    </w:lvl>
+  </w:abstractNum>
+  <w:abstractNum w:abstractNumId="1" w15:restartNumberingAfterBreak="0">
+    <w:nsid w:val="34C065A9"/>
+    <w:multiLevelType w:val="hybridMultilevel"/>
+    <w:tmpl w:val="BE846756"/>
+    <w:lvl w:ilvl="0" w:tplc="40090001">
+      <w:start w:val="1"/>
+      <w:numFmt w:val="bullet"/>
+      <w:lvlText w:val=""/>
+      <w:lvlJc w:val="left"/>
+      <w:pPr>
+        <w:ind w:left="1080" w:hanging="360"/>
+      </w:pPr>
+      <w:rPr>
+        <w:rFonts w:ascii="Symbol" w:hAnsi="Symbol" w:hint="default"/>
+      </w:rPr>
+    </w:lvl>
+    <w:lvl w:ilvl="1" w:tplc="40090003" w:tentative="1">
+      <w:start w:val="1"/>
+      <w:numFmt w:val="bullet"/>
+      <w:lvlText w:val="o"/>
+      <w:lvlJc w:val="left"/>
+      <w:pPr>
+        <w:ind w:left="1800" w:hanging="360"/>
+      </w:pPr>
+      <w:rPr>
+        <w:rFonts w:ascii="Courier New" w:hAnsi="Courier New" w:cs="Courier New" w:hint="default"/>
+      </w:rPr>
+    </w:lvl>
+    <w:lvl w:ilvl="2" w:tplc="40090005" w:tentative="1">
+      <w:start w:val="1"/>
+      <w:numFmt w:val="bullet"/>
+      <w:lvlText w:val=""/>
+      <w:lvlJc w:val="left"/>
+      <w:pPr>
+        <w:ind w:left="2520" w:hanging="360"/>
+      </w:pPr>
+      <w:rPr>
+        <w:rFonts w:ascii="Wingdings" w:hAnsi="Wingdings" w:hint="default"/>
+      </w:rPr>
+    </w:lvl>
+    <w:lvl w:ilvl="3" w:tplc="40090001" w:tentative="1">
+      <w:start w:val="1"/>
+      <w:numFmt w:val="bullet"/>
+      <w:lvlText w:val=""/>
+      <w:lvlJc w:val="left"/>
+      <w:pPr>
+        <w:ind w:left="3240" w:hanging="360"/>
+      </w:pPr>
+      <w:rPr>
+        <w:rFonts w:ascii="Symbol" w:hAnsi="Symbol" w:hint="default"/>
+      </w:rPr>
+    </w:lvl>
+    <w:lvl w:ilvl="4" w:tplc="40090003" w:tentative="1">
+      <w:start w:val="1"/>
+      <w:numFmt w:val="bullet"/>
+      <w:lvlText w:val="o"/>
+      <w:lvlJc w:val="left"/>
+      <w:pPr>
+        <w:ind w:left="3960" w:hanging="360"/>
+      </w:pPr>
+      <w:rPr>
+        <w:rFonts w:ascii="Courier New" w:hAnsi="Courier New" w:cs="Courier New" w:hint="default"/>
+      </w:rPr>
+    </w:lvl>
+    <w:lvl w:ilvl="5" w:tplc="40090005" w:tentative="1">
+      <w:start w:val="1"/>
+      <w:numFmt w:val="bullet"/>
+      <w:lvlText w:val=""/>
+      <w:lvlJc w:val="left"/>
+      <w:pPr>
+        <w:ind w:left="4680" w:hanging="360"/>
+      </w:pPr>
+      <w:rPr>
+        <w:rFonts w:ascii="Wingdings" w:hAnsi="Wingdings" w:hint="default"/>
+      </w:rPr>
+    </w:lvl>
+    <w:lvl w:ilvl="6" w:tplc="40090001" w:tentative="1">
+      <w:start w:val="1"/>
+      <w:numFmt w:val="bullet"/>
+      <w:lvlText w:val=""/>
+      <w:lvlJc w:val="left"/>
+      <w:pPr>
+        <w:ind w:left="5400" w:hanging="360"/>
+      </w:pPr>
+      <w:rPr>
+        <w:rFonts w:ascii="Symbol" w:hAnsi="Symbol" w:hint="default"/>
+      </w:rPr>
+    </w:lvl>
+    <w:lvl w:ilvl="7" w:tplc="40090003" w:tentative="1">
+      <w:start w:val="1"/>
+      <w:numFmt w:val="bullet"/>
+      <w:lvlText w:val="o"/>
+      <w:lvlJc w:val="left"/>
+      <w:pPr>
+        <w:ind w:left="6120" w:hanging="360"/>
+      </w:pPr>
+      <w:rPr>
+        <w:rFonts w:ascii="Courier New" w:hAnsi="Courier New" w:cs="Courier New" w:hint="default"/>
+      </w:rPr>
+    </w:lvl>
+    <w:lvl w:ilvl="8" w:tplc="40090005" w:tentative="1">
+      <w:start w:val="1"/>
+      <w:numFmt w:val="bullet"/>
+      <w:lvlText w:val=""/>
+      <w:lvlJc w:val="left"/>
+      <w:pPr>
+        <w:ind w:left="6840" w:hanging="360"/>
+      </w:pPr>
+      <w:rPr>
+        <w:rFonts w:ascii="Wingdings" w:hAnsi="Wingdings" w:hint="default"/>
+      </w:rPr>
+    </w:lvl>
+  </w:abstractNum>
+  <w:abstractNum w:abstractNumId="2" w15:restartNumberingAfterBreak="0">
+    <w:nsid w:val="37521150"/>
+    <w:multiLevelType w:val="hybridMultilevel"/>
+    <w:tmpl w:val="B66004C4"/>
+    <w:lvl w:ilvl="0" w:tplc="40090001">
+      <w:start w:val="1"/>
+      <w:numFmt w:val="bullet"/>
+      <w:lvlText w:val=""/>
+      <w:lvlJc w:val="left"/>
+      <w:pPr>
+        <w:ind w:left="1080" w:hanging="360"/>
+      </w:pPr>
+      <w:rPr>
+        <w:rFonts w:ascii="Symbol" w:hAnsi="Symbol" w:hint="default"/>
+      </w:rPr>
+    </w:lvl>
+    <w:lvl w:ilvl="1" w:tplc="40090003" w:tentative="1">
+      <w:start w:val="1"/>
+      <w:numFmt w:val="bullet"/>
+      <w:lvlText w:val="o"/>
+      <w:lvlJc w:val="left"/>
+      <w:pPr>
+        <w:ind w:left="1800" w:hanging="360"/>
+      </w:pPr>
+      <w:rPr>
+        <w:rFonts w:ascii="Courier New" w:hAnsi="Courier New" w:cs="Courier New" w:hint="default"/>
+      </w:rPr>
+    </w:lvl>
+    <w:lvl w:ilvl="2" w:tplc="40090005" w:tentative="1">
+      <w:start w:val="1"/>
+      <w:numFmt w:val="bullet"/>
+      <w:lvlText w:val=""/>
+      <w:lvlJc w:val="left"/>
+      <w:pPr>
+        <w:ind w:left="2520" w:hanging="360"/>
+      </w:pPr>
+      <w:rPr>
+        <w:rFonts w:ascii="Wingdings" w:hAnsi="Wingdings" w:hint="default"/>
+      </w:rPr>
+    </w:lvl>
+    <w:lvl w:ilvl="3" w:tplc="40090001" w:tentative="1">
+      <w:start w:val="1"/>
+      <w:numFmt w:val="bullet"/>
+      <w:lvlText w:val=""/>
+      <w:lvlJc w:val="left"/>
+      <w:pPr>
+        <w:ind w:left="3240" w:hanging="360"/>
+      </w:pPr>
+      <w:rPr>
+        <w:rFonts w:ascii="Symbol" w:hAnsi="Symbol" w:hint="default"/>
+      </w:rPr>
+    </w:lvl>
+    <w:lvl w:ilvl="4" w:tplc="40090003" w:tentative="1">
+      <w:start w:val="1"/>
+      <w:numFmt w:val="bullet"/>
+      <w:lvlText w:val="o"/>
+      <w:lvlJc w:val="left"/>
+      <w:pPr>
+        <w:ind w:left="3960" w:hanging="360"/>
+      </w:pPr>
+      <w:rPr>
+        <w:rFonts w:ascii="Courier New" w:hAnsi="Courier New" w:cs="Courier New" w:hint="default"/>
+      </w:rPr>
+    </w:lvl>
+    <w:lvl w:ilvl="5" w:tplc="40090005" w:tentative="1">
+      <w:start w:val="1"/>
+      <w:numFmt w:val="bullet"/>
+      <w:lvlText w:val=""/>
+      <w:lvlJc w:val="left"/>
+      <w:pPr>
+        <w:ind w:left="4680" w:hanging="360"/>
+      </w:pPr>
+      <w:rPr>
+        <w:rFonts w:ascii="Wingdings" w:hAnsi="Wingdings" w:hint="default"/>
+      </w:rPr>
+    </w:lvl>
+    <w:lvl w:ilvl="6" w:tplc="40090001" w:tentative="1">
+      <w:start w:val="1"/>
+      <w:numFmt w:val="bullet"/>
+      <w:lvlText w:val=""/>
+      <w:lvlJc w:val="left"/>
+      <w:pPr>
+        <w:ind w:left="5400" w:hanging="360"/>
+      </w:pPr>
+      <w:rPr>
+        <w:rFonts w:ascii="Symbol" w:hAnsi="Symbol" w:hint="default"/>
+      </w:rPr>
+    </w:lvl>
+    <w:lvl w:ilvl="7" w:tplc="40090003" w:tentative="1">
+      <w:start w:val="1"/>
+      <w:numFmt w:val="bullet"/>
+      <w:lvlText w:val="o"/>
+      <w:lvlJc w:val="left"/>
+      <w:pPr>
+        <w:ind w:left="6120" w:hanging="360"/>
+      </w:pPr>
+      <w:rPr>
+        <w:rFonts w:ascii="Courier New" w:hAnsi="Courier New" w:cs="Courier New" w:hint="default"/>
+      </w:rPr>
+    </w:lvl>
+    <w:lvl w:ilvl="8" w:tplc="40090005" w:tentative="1">
+      <w:start w:val="1"/>
+      <w:numFmt w:val="bullet"/>
+      <w:lvlText w:val=""/>
+      <w:lvlJc w:val="left"/>
+      <w:pPr>
+        <w:ind w:left="6840" w:hanging="360"/>
+      </w:pPr>
+      <w:rPr>
+        <w:rFonts w:ascii="Wingdings" w:hAnsi="Wingdings" w:hint="default"/>
+      </w:rPr>
+    </w:lvl>
+  </w:abstractNum>
+  <w:abstractNum w:abstractNumId="3" w15:restartNumberingAfterBreak="0">
+    <w:nsid w:val="3BBC59A8"/>
+    <w:multiLevelType w:val="hybridMultilevel"/>
+    <w:tmpl w:val="B3622F02"/>
+    <w:lvl w:ilvl="0" w:tplc="40090001">
+      <w:start w:val="1"/>
+      <w:numFmt w:val="bullet"/>
+      <w:lvlText w:val=""/>
+      <w:lvlJc w:val="left"/>
+      <w:pPr>
+        <w:ind w:left="1080" w:hanging="360"/>
+      </w:pPr>
+      <w:rPr>
+        <w:rFonts w:ascii="Symbol" w:hAnsi="Symbol" w:hint="default"/>
+      </w:rPr>
+    </w:lvl>
+    <w:lvl w:ilvl="1" w:tplc="40090003" w:tentative="1">
+      <w:start w:val="1"/>
+      <w:numFmt w:val="bullet"/>
+      <w:lvlText w:val="o"/>
+      <w:lvlJc w:val="left"/>
+      <w:pPr>
+        <w:ind w:left="1800" w:hanging="360"/>
+      </w:pPr>
+      <w:rPr>
+        <w:rFonts w:ascii="Courier New" w:hAnsi="Courier New" w:cs="Courier New" w:hint="default"/>
+      </w:rPr>
+    </w:lvl>
+    <w:lvl w:ilvl="2" w:tplc="40090005" w:tentative="1">
+      <w:start w:val="1"/>
+      <w:numFmt w:val="bullet"/>
+      <w:lvlText w:val=""/>
+      <w:lvlJc w:val="left"/>
+      <w:pPr>
+        <w:ind w:left="2520" w:hanging="360"/>
+      </w:pPr>
+      <w:rPr>
+        <w:rFonts w:ascii="Wingdings" w:hAnsi="Wingdings" w:hint="default"/>
+      </w:rPr>
+    </w:lvl>
+    <w:lvl w:ilvl="3" w:tplc="40090001" w:tentative="1">
+      <w:start w:val="1"/>
+      <w:numFmt w:val="bullet"/>
+      <w:lvlText w:val=""/>
+      <w:lvlJc w:val="left"/>
+      <w:pPr>
+        <w:ind w:left="3240" w:hanging="360"/>
+      </w:pPr>
+      <w:rPr>
+        <w:rFonts w:ascii="Symbol" w:hAnsi="Symbol" w:hint="default"/>
+      </w:rPr>
+    </w:lvl>
+    <w:lvl w:ilvl="4" w:tplc="40090003" w:tentative="1">
+      <w:start w:val="1"/>
+      <w:numFmt w:val="bullet"/>
+      <w:lvlText w:val="o"/>
+      <w:lvlJc w:val="left"/>
+      <w:pPr>
+        <w:ind w:left="3960" w:hanging="360"/>
+      </w:pPr>
+      <w:rPr>
+        <w:rFonts w:ascii="Courier New" w:hAnsi="Courier New" w:cs="Courier New" w:hint="default"/>
+      </w:rPr>
+    </w:lvl>
+    <w:lvl w:ilvl="5" w:tplc="40090005" w:tentative="1">
+      <w:start w:val="1"/>
+      <w:numFmt w:val="bullet"/>
+      <w:lvlText w:val=""/>
+      <w:lvlJc w:val="left"/>
+      <w:pPr>
+        <w:ind w:left="4680" w:hanging="360"/>
+      </w:pPr>
+      <w:rPr>
+        <w:rFonts w:ascii="Wingdings" w:hAnsi="Wingdings" w:hint="default"/>
+      </w:rPr>
+    </w:lvl>
+    <w:lvl w:ilvl="6" w:tplc="40090001" w:tentative="1">
+      <w:start w:val="1"/>
+      <w:numFmt w:val="bullet"/>
+      <w:lvlText w:val=""/>
+      <w:lvlJc w:val="left"/>
+      <w:pPr>
+        <w:ind w:left="5400" w:hanging="360"/>
+      </w:pPr>
+      <w:rPr>
+        <w:rFonts w:ascii="Symbol" w:hAnsi="Symbol" w:hint="default"/>
+      </w:rPr>
+    </w:lvl>
+    <w:lvl w:ilvl="7" w:tplc="40090003" w:tentative="1">
+      <w:start w:val="1"/>
+      <w:numFmt w:val="bullet"/>
+      <w:lvlText w:val="o"/>
+      <w:lvlJc w:val="left"/>
+      <w:pPr>
+        <w:ind w:left="6120" w:hanging="360"/>
+      </w:pPr>
+      <w:rPr>
+        <w:rFonts w:ascii="Courier New" w:hAnsi="Courier New" w:cs="Courier New" w:hint="default"/>
+      </w:rPr>
+    </w:lvl>
+    <w:lvl w:ilvl="8" w:tplc="40090005" w:tentative="1">
+      <w:start w:val="1"/>
+      <w:numFmt w:val="bullet"/>
+      <w:lvlText w:val=""/>
+      <w:lvlJc w:val="left"/>
+      <w:pPr>
+        <w:ind w:left="6840" w:hanging="360"/>
+      </w:pPr>
+      <w:rPr>
+        <w:rFonts w:ascii="Wingdings" w:hAnsi="Wingdings" w:hint="default"/>
+      </w:rPr>
+    </w:lvl>
+  </w:abstractNum>
+  <w:abstractNum w:abstractNumId="4" w15:restartNumberingAfterBreak="0">
+    <w:nsid w:val="5DF016AC"/>
+    <w:multiLevelType w:val="multilevel"/>
+    <w:tmpl w:val="EF38BAFE"/>
+    <w:lvl w:ilvl="0">
+      <w:start w:val="1"/>
+      <w:numFmt w:val="decimal"/>
+      <w:lvlText w:val="%1."/>
+      <w:lvlJc w:val="left"/>
+      <w:pPr>
+        <w:tabs>
+          <w:tab w:val="num" w:pos="720"/>
+        </w:tabs>
+        <w:ind w:left="720" w:hanging="360"/>
+      </w:pPr>
+    </w:lvl>
+    <w:lvl w:ilvl="1" w:tentative="1">
+      <w:start w:val="1"/>
+      <w:numFmt w:val="decimal"/>
+      <w:lvlText w:val="%2."/>
+      <w:lvlJc w:val="left"/>
+      <w:pPr>
+        <w:tabs>
+          <w:tab w:val="num" w:pos="1440"/>
+        </w:tabs>
+        <w:ind w:left="1440" w:hanging="360"/>
+      </w:pPr>
+    </w:lvl>
+    <w:lvl w:ilvl="2" w:tentative="1">
+      <w:start w:val="1"/>
+      <w:numFmt w:val="decimal"/>
+      <w:lvlText w:val="%3."/>
+      <w:lvlJc w:val="left"/>
+      <w:pPr>
+        <w:tabs>
+          <w:tab w:val="num" w:pos="2160"/>
+        </w:tabs>
+        <w:ind w:left="2160" w:hanging="360"/>
+      </w:pPr>
+    </w:lvl>
+    <w:lvl w:ilvl="3" w:tentative="1">
+      <w:start w:val="1"/>
+      <w:numFmt w:val="decimal"/>
+      <w:lvlText w:val="%4."/>
+      <w:lvlJc w:val="left"/>
+      <w:pPr>
+        <w:tabs>
+          <w:tab w:val="num" w:pos="2880"/>
+        </w:tabs>
+        <w:ind w:left="2880" w:hanging="360"/>
+      </w:pPr>
+    </w:lvl>
+    <w:lvl w:ilvl="4" w:tentative="1">
+      <w:start w:val="1"/>
+      <w:numFmt w:val="decimal"/>
+      <w:lvlText w:val="%5."/>
+      <w:lvlJc w:val="left"/>
+      <w:pPr>
+        <w:tabs>
+          <w:tab w:val="num" w:pos="3600"/>
+        </w:tabs>
+        <w:ind w:left="3600" w:hanging="360"/>
+      </w:pPr>
+    </w:lvl>
+    <w:lvl w:ilvl="5" w:tentative="1">
+      <w:start w:val="1"/>
+      <w:numFmt w:val="decimal"/>
+      <w:lvlText w:val="%6."/>
+      <w:lvlJc w:val="left"/>
+      <w:pPr>
+        <w:tabs>
+          <w:tab w:val="num" w:pos="4320"/>
+        </w:tabs>
+        <w:ind w:left="4320" w:hanging="360"/>
+      </w:pPr>
+    </w:lvl>
+    <w:lvl w:ilvl="6" w:tentative="1">
+      <w:start w:val="1"/>
+      <w:numFmt w:val="decimal"/>
+      <w:lvlText w:val="%7."/>
+      <w:lvlJc w:val="left"/>
+      <w:pPr>
+        <w:tabs>
+          <w:tab w:val="num" w:pos="5040"/>
+        </w:tabs>
+        <w:ind w:left="5040" w:hanging="360"/>
+      </w:pPr>
+    </w:lvl>
+    <w:lvl w:ilvl="7" w:tentative="1">
+      <w:start w:val="1"/>
+      <w:numFmt w:val="decimal"/>
+      <w:lvlText w:val="%8."/>
+      <w:lvlJc w:val="left"/>
+      <w:pPr>
+        <w:tabs>
+          <w:tab w:val="num" w:pos="5760"/>
+        </w:tabs>
+        <w:ind w:left="5760" w:hanging="360"/>
+      </w:pPr>
+    </w:lvl>
+    <w:lvl w:ilvl="8" w:tentative="1">
+      <w:start w:val="1"/>
+      <w:numFmt w:val="decimal"/>
+      <w:lvlText w:val="%9."/>
+      <w:lvlJc w:val="left"/>
+      <w:pPr>
+        <w:tabs>
+          <w:tab w:val="num" w:pos="6480"/>
+        </w:tabs>
+        <w:ind w:left="6480" w:hanging="360"/>
+      </w:pPr>
+    </w:lvl>
+  </w:abstractNum>
+  <w:abstractNum w:abstractNumId="5" w15:restartNumberingAfterBreak="0">
+    <w:nsid w:val="71D37569"/>
+    <w:multiLevelType w:val="multilevel"/>
+    <w:tmpl w:val="1506E37C"/>
+    <w:lvl w:ilvl="0">
+      <w:start w:val="1"/>
+      <w:numFmt w:val="bullet"/>
+      <w:lvlText w:val=""/>
+      <w:lvlJc w:val="left"/>
+      <w:pPr>
+        <w:tabs>
+          <w:tab w:val="num" w:pos="720"/>
+        </w:tabs>
+        <w:ind w:left="720" w:hanging="360"/>
+      </w:pPr>
+      <w:rPr>
+        <w:rFonts w:ascii="Symbol" w:hAnsi="Symbol" w:hint="default"/>
+        <w:sz w:val="20"/>
+      </w:rPr>
+    </w:lvl>
+    <w:lvl w:ilvl="1" w:tentative="1">
+      <w:start w:val="1"/>
+      <w:numFmt w:val="bullet"/>
+      <w:lvlText w:val="o"/>
+      <w:lvlJc w:val="left"/>
+      <w:pPr>
+        <w:tabs>
+          <w:tab w:val="num" w:pos="1440"/>
+        </w:tabs>
+        <w:ind w:left="1440" w:hanging="360"/>
+      </w:pPr>
+      <w:rPr>
+        <w:rFonts w:ascii="Courier New" w:hAnsi="Courier New" w:hint="default"/>
+        <w:sz w:val="20"/>
+      </w:rPr>
+    </w:lvl>
+    <w:lvl w:ilvl="2" w:tentative="1">
+      <w:start w:val="1"/>
+      <w:numFmt w:val="bullet"/>
+      <w:lvlText w:val=""/>
+      <w:lvlJc w:val="left"/>
+      <w:pPr>
+        <w:tabs>
+          <w:tab w:val="num" w:pos="2160"/>
+        </w:tabs>
+        <w:ind w:left="2160" w:hanging="360"/>
+      </w:pPr>
+      <w:rPr>
+        <w:rFonts w:ascii="Wingdings" w:hAnsi="Wingdings" w:hint="default"/>
+        <w:sz w:val="20"/>
+      </w:rPr>
+    </w:lvl>
+    <w:lvl w:ilvl="3" w:tentative="1">
+      <w:start w:val="1"/>
+      <w:numFmt w:val="bullet"/>
+      <w:lvlText w:val=""/>
+      <w:lvlJc w:val="left"/>
+      <w:pPr>
+        <w:tabs>
+          <w:tab w:val="num" w:pos="2880"/>
+        </w:tabs>
+        <w:ind w:left="2880" w:hanging="360"/>
+      </w:pPr>
+      <w:rPr>
+        <w:rFonts w:ascii="Wingdings" w:hAnsi="Wingdings" w:hint="default"/>
+        <w:sz w:val="20"/>
+      </w:rPr>
+    </w:lvl>
+    <w:lvl w:ilvl="4" w:tentative="1">
+      <w:start w:val="1"/>
+      <w:numFmt w:val="bullet"/>
+      <w:lvlText w:val=""/>
+      <w:lvlJc w:val="left"/>
+      <w:pPr>
+        <w:tabs>
+          <w:tab w:val="num" w:pos="3600"/>
+        </w:tabs>
+        <w:ind w:left="3600" w:hanging="360"/>
+      </w:pPr>
+      <w:rPr>
+        <w:rFonts w:ascii="Wingdings" w:hAnsi="Wingdings" w:hint="default"/>
+        <w:sz w:val="20"/>
+      </w:rPr>
+    </w:lvl>
+    <w:lvl w:ilvl="5" w:tentative="1">
+      <w:start w:val="1"/>
+      <w:numFmt w:val="bullet"/>
+      <w:lvlText w:val=""/>
+      <w:lvlJc w:val="left"/>
+      <w:pPr>
+        <w:tabs>
+          <w:tab w:val="num" w:pos="4320"/>
+        </w:tabs>
+        <w:ind w:left="4320" w:hanging="360"/>
+      </w:pPr>
+      <w:rPr>
+        <w:rFonts w:ascii="Wingdings" w:hAnsi="Wingdings" w:hint="default"/>
+        <w:sz w:val="20"/>
+      </w:rPr>
+    </w:lvl>
+    <w:lvl w:ilvl="6" w:tentative="1">
+      <w:start w:val="1"/>
+      <w:numFmt w:val="bullet"/>
+      <w:lvlText w:val=""/>
+      <w:lvlJc w:val="left"/>
+      <w:pPr>
+        <w:tabs>
+          <w:tab w:val="num" w:pos="5040"/>
+        </w:tabs>
+        <w:ind w:left="5040" w:hanging="360"/>
+      </w:pPr>
+      <w:rPr>
+        <w:rFonts w:ascii="Wingdings" w:hAnsi="Wingdings" w:hint="default"/>
+        <w:sz w:val="20"/>
+      </w:rPr>
+    </w:lvl>
+    <w:lvl w:ilvl="7" w:tentative="1">
+      <w:start w:val="1"/>
+      <w:numFmt w:val="bullet"/>
+      <w:lvlText w:val=""/>
+      <w:lvlJc w:val="left"/>
+      <w:pPr>
+        <w:tabs>
+          <w:tab w:val="num" w:pos="5760"/>
+        </w:tabs>
+        <w:ind w:left="5760" w:hanging="360"/>
+      </w:pPr>
+      <w:rPr>
+        <w:rFonts w:ascii="Wingdings" w:hAnsi="Wingdings" w:hint="default"/>
+        <w:sz w:val="20"/>
+      </w:rPr>
+    </w:lvl>
+    <w:lvl w:ilvl="8" w:tentative="1">
+      <w:start w:val="1"/>
+      <w:numFmt w:val="bullet"/>
+      <w:lvlText w:val=""/>
+      <w:lvlJc w:val="left"/>
+      <w:pPr>
+        <w:tabs>
+          <w:tab w:val="num" w:pos="6480"/>
+        </w:tabs>
+        <w:ind w:left="6480" w:hanging="360"/>
+      </w:pPr>
+      <w:rPr>
+        <w:rFonts w:ascii="Wingdings" w:hAnsi="Wingdings" w:hint="default"/>
+        <w:sz w:val="20"/>
+      </w:rPr>
+    </w:lvl>
+  </w:abstractNum>
+  <w:abstractNum w:abstractNumId="6" w15:restartNumberingAfterBreak="0">
+    <w:nsid w:val="723C3523"/>
+    <w:multiLevelType w:val="multilevel"/>
+    <w:tmpl w:val="5EC64900"/>
+    <w:lvl w:ilvl="0">
+      <w:start w:val="1"/>
+      <w:numFmt w:val="bullet"/>
+      <w:lvlText w:val=""/>
+      <w:lvlJc w:val="left"/>
+      <w:pPr>
+        <w:tabs>
+          <w:tab w:val="num" w:pos="720"/>
+        </w:tabs>
+        <w:ind w:left="720" w:hanging="360"/>
+      </w:pPr>
+      <w:rPr>
+        <w:rFonts w:ascii="Symbol" w:hAnsi="Symbol" w:hint="default"/>
+        <w:sz w:val="20"/>
+      </w:rPr>
+    </w:lvl>
+    <w:lvl w:ilvl="1" w:tentative="1">
+      <w:start w:val="1"/>
+      <w:numFmt w:val="bullet"/>
+      <w:lvlText w:val="o"/>
+      <w:lvlJc w:val="left"/>
+      <w:pPr>
+        <w:tabs>
+          <w:tab w:val="num" w:pos="1440"/>
+        </w:tabs>
+        <w:ind w:left="1440" w:hanging="360"/>
+      </w:pPr>
+      <w:rPr>
+        <w:rFonts w:ascii="Courier New" w:hAnsi="Courier New" w:hint="default"/>
+        <w:sz w:val="20"/>
+      </w:rPr>
+    </w:lvl>
+    <w:lvl w:ilvl="2" w:tentative="1">
+      <w:start w:val="1"/>
+      <w:numFmt w:val="bullet"/>
+      <w:lvlText w:val=""/>
+      <w:lvlJc w:val="left"/>
+      <w:pPr>
+        <w:tabs>
+          <w:tab w:val="num" w:pos="2160"/>
+        </w:tabs>
+        <w:ind w:left="2160" w:hanging="360"/>
+      </w:pPr>
+      <w:rPr>
+        <w:rFonts w:ascii="Wingdings" w:hAnsi="Wingdings" w:hint="default"/>
+        <w:sz w:val="20"/>
+      </w:rPr>
+    </w:lvl>
+    <w:lvl w:ilvl="3" w:tentative="1">
+      <w:start w:val="1"/>
+      <w:numFmt w:val="bullet"/>
+      <w:lvlText w:val=""/>
+      <w:lvlJc w:val="left"/>
+      <w:pPr>
+        <w:tabs>
+          <w:tab w:val="num" w:pos="2880"/>
+        </w:tabs>
+        <w:ind w:left="2880" w:hanging="360"/>
+      </w:pPr>
+      <w:rPr>
+        <w:rFonts w:ascii="Wingdings" w:hAnsi="Wingdings" w:hint="default"/>
+        <w:sz w:val="20"/>
+      </w:rPr>
+    </w:lvl>
+    <w:lvl w:ilvl="4" w:tentative="1">
+      <w:start w:val="1"/>
+      <w:numFmt w:val="bullet"/>
+      <w:lvlText w:val=""/>
+      <w:lvlJc w:val="left"/>
+      <w:pPr>
+        <w:tabs>
+          <w:tab w:val="num" w:pos="3600"/>
+        </w:tabs>
+        <w:ind w:left="3600" w:hanging="360"/>
+      </w:pPr>
+      <w:rPr>
+        <w:rFonts w:ascii="Wingdings" w:hAnsi="Wingdings" w:hint="default"/>
+        <w:sz w:val="20"/>
+      </w:rPr>
+    </w:lvl>
+    <w:lvl w:ilvl="5" w:tentative="1">
+      <w:start w:val="1"/>
+      <w:numFmt w:val="bullet"/>
+      <w:lvlText w:val=""/>
+      <w:lvlJc w:val="left"/>
+      <w:pPr>
+        <w:tabs>
+          <w:tab w:val="num" w:pos="4320"/>
+        </w:tabs>
+        <w:ind w:left="4320" w:hanging="360"/>
+      </w:pPr>
+      <w:rPr>
+        <w:rFonts w:ascii="Wingdings" w:hAnsi="Wingdings" w:hint="default"/>
+        <w:sz w:val="20"/>
+      </w:rPr>
+    </w:lvl>
+    <w:lvl w:ilvl="6" w:tentative="1">
+      <w:start w:val="1"/>
+      <w:numFmt w:val="bullet"/>
+      <w:lvlText w:val=""/>
+      <w:lvlJc w:val="left"/>
+      <w:pPr>
+        <w:tabs>
+          <w:tab w:val="num" w:pos="5040"/>
+        </w:tabs>
+        <w:ind w:left="5040" w:hanging="360"/>
+      </w:pPr>
+      <w:rPr>
+        <w:rFonts w:ascii="Wingdings" w:hAnsi="Wingdings" w:hint="default"/>
+        <w:sz w:val="20"/>
+      </w:rPr>
+    </w:lvl>
+    <w:lvl w:ilvl="7" w:tentative="1">
+      <w:start w:val="1"/>
+      <w:numFmt w:val="bullet"/>
+      <w:lvlText w:val=""/>
+      <w:lvlJc w:val="left"/>
+      <w:pPr>
+        <w:tabs>
+          <w:tab w:val="num" w:pos="5760"/>
+        </w:tabs>
+        <w:ind w:left="5760" w:hanging="360"/>
+      </w:pPr>
+      <w:rPr>
+        <w:rFonts w:ascii="Wingdings" w:hAnsi="Wingdings" w:hint="default"/>
+        <w:sz w:val="20"/>
+      </w:rPr>
+    </w:lvl>
+    <w:lvl w:ilvl="8" w:tentative="1">
+      <w:start w:val="1"/>
+      <w:numFmt w:val="bullet"/>
+      <w:lvlText w:val=""/>
+      <w:lvlJc w:val="left"/>
+      <w:pPr>
+        <w:tabs>
+          <w:tab w:val="num" w:pos="6480"/>
+        </w:tabs>
+        <w:ind w:left="6480" w:hanging="360"/>
+      </w:pPr>
+      <w:rPr>
+        <w:rFonts w:ascii="Wingdings" w:hAnsi="Wingdings" w:hint="default"/>
+        <w:sz w:val="20"/>
+      </w:rPr>
+    </w:lvl>
+  </w:abstractNum>
+  <w:abstractNum w:abstractNumId="7" w15:restartNumberingAfterBreak="0">
+    <w:nsid w:val="7B9C74FB"/>
+    <w:multiLevelType w:val="hybridMultilevel"/>
+    <w:tmpl w:val="01AEA9C8"/>
+    <w:lvl w:ilvl="0" w:tplc="4009000F">
+      <w:start w:val="1"/>
+      <w:numFmt w:val="decimal"/>
+      <w:lvlText w:val="%1."/>
+      <w:lvlJc w:val="left"/>
+      <w:pPr>
+        <w:ind w:left="1080" w:hanging="360"/>
+      </w:pPr>
+    </w:lvl>
+    <w:lvl w:ilvl="1" w:tplc="40090019" w:tentative="1">
+      <w:start w:val="1"/>
+      <w:numFmt w:val="lowerLetter"/>
+      <w:lvlText w:val="%2."/>
+      <w:lvlJc w:val="left"/>
+      <w:pPr>
+        <w:ind w:left="1800" w:hanging="360"/>
+      </w:pPr>
+    </w:lvl>
+    <w:lvl w:ilvl="2" w:tplc="4009001B" w:tentative="1">
+      <w:start w:val="1"/>
+      <w:numFmt w:val="lowerRoman"/>
+      <w:lvlText w:val="%3."/>
+      <w:lvlJc w:val="right"/>
+      <w:pPr>
+        <w:ind w:left="2520" w:hanging="180"/>
+      </w:pPr>
+    </w:lvl>
+    <w:lvl w:ilvl="3" w:tplc="4009000F" w:tentative="1">
+      <w:start w:val="1"/>
+      <w:numFmt w:val="decimal"/>
+      <w:lvlText w:val="%4."/>
+      <w:lvlJc w:val="left"/>
+      <w:pPr>
+        <w:ind w:left="3240" w:hanging="360"/>
+      </w:pPr>
+    </w:lvl>
+    <w:lvl w:ilvl="4" w:tplc="40090019" w:tentative="1">
+      <w:start w:val="1"/>
+      <w:numFmt w:val="lowerLetter"/>
+      <w:lvlText w:val="%5."/>
+      <w:lvlJc w:val="left"/>
+      <w:pPr>
+        <w:ind w:left="3960" w:hanging="360"/>
+      </w:pPr>
+    </w:lvl>
+    <w:lvl w:ilvl="5" w:tplc="4009001B" w:tentative="1">
+      <w:start w:val="1"/>
+      <w:numFmt w:val="lowerRoman"/>
+      <w:lvlText w:val="%6."/>
+      <w:lvlJc w:val="right"/>
+      <w:pPr>
+        <w:ind w:left="4680" w:hanging="180"/>
+      </w:pPr>
+    </w:lvl>
+    <w:lvl w:ilvl="6" w:tplc="4009000F" w:tentative="1">
+      <w:start w:val="1"/>
+      <w:numFmt w:val="decimal"/>
+      <w:lvlText w:val="%7."/>
+      <w:lvlJc w:val="left"/>
+      <w:pPr>
+        <w:ind w:left="5400" w:hanging="360"/>
+      </w:pPr>
+    </w:lvl>
+    <w:lvl w:ilvl="7" w:tplc="40090019" w:tentative="1">
+      <w:start w:val="1"/>
+      <w:numFmt w:val="lowerLetter"/>
+      <w:lvlText w:val="%8."/>
+      <w:lvlJc w:val="left"/>
+      <w:pPr>
+        <w:ind w:left="6120" w:hanging="360"/>
+      </w:pPr>
+    </w:lvl>
+    <w:lvl w:ilvl="8" w:tplc="4009001B" w:tentative="1">
+      <w:start w:val="1"/>
+      <w:numFmt w:val="lowerRoman"/>
+      <w:lvlText w:val="%9."/>
+      <w:lvlJc w:val="right"/>
+      <w:pPr>
+        <w:ind w:left="6840" w:hanging="180"/>
+      </w:pPr>
+    </w:lvl>
+  </w:abstractNum>
+  <w:num w:numId="1" w16cid:durableId="751466578">
+    <w:abstractNumId w:val="4"/>
+  </w:num>
+  <w:num w:numId="2" w16cid:durableId="1582450678">
+    <w:abstractNumId w:val="7"/>
+  </w:num>
+  <w:num w:numId="3" w16cid:durableId="924071192">
+    <w:abstractNumId w:val="0"/>
+  </w:num>
+  <w:num w:numId="4" w16cid:durableId="1784419159">
+    <w:abstractNumId w:val="1"/>
+  </w:num>
+  <w:num w:numId="5" w16cid:durableId="144127023">
+    <w:abstractNumId w:val="6"/>
+  </w:num>
+  <w:num w:numId="6" w16cid:durableId="1877623056">
+    <w:abstractNumId w:val="2"/>
+  </w:num>
+  <w:num w:numId="7" w16cid:durableId="1332292900">
+    <w:abstractNumId w:val="5"/>
+  </w:num>
+  <w:num w:numId="8" w16cid:durableId="1749645611">
+    <w:abstractNumId w:val="3"/>
+  </w:num>
+</w:numbering>
 </file>
 
 <file path=word/styles.xml><?xml version="1.0" encoding="utf-8"?>
@@ -626,7 +2604,7 @@
   <w:style w:type="paragraph" w:default="1" w:styleId="Normal">
     <w:name w:val="Normal"/>
     <w:qFormat/>
-    <w:rsid w:val="000109BD"/>
+    <w:rsid w:val="005E37B5"/>
   </w:style>
   <w:style w:type="paragraph" w:styleId="Heading1">
     <w:name w:val="heading 1"/>

</xml_diff>